<commit_message>
fixed bad imports in resume2020.docx and resume2020.pdf
</commit_message>
<xml_diff>
--- a/biography/resume2020.docx
+++ b/biography/resume2020.docx
@@ -1346,21 +1346,7 @@
                 <w:sz w:val="21"/>
                 <w:szCs w:val="21"/>
               </w:rPr>
-              <w:t>Ph.D., Astrophy</w:t>
-            </w:r>
-            <w:r>
-              <w:rPr>
-                <w:sz w:val="21"/>
-                <w:szCs w:val="21"/>
-              </w:rPr>
-              <w:t>s</w:t>
-            </w:r>
-            <w:r>
-              <w:rPr>
-                <w:sz w:val="21"/>
-                <w:szCs w:val="21"/>
-              </w:rPr>
-              <w:t>ics, GPA: 4.0</w:t>
+              <w:t>Ph.D., Astrophysics, GPA: 4.0</w:t>
             </w:r>
           </w:p>
           <w:p>
@@ -1745,14 +1731,7 @@
                 <w:sz w:val="21"/>
                 <w:szCs w:val="21"/>
               </w:rPr>
-              <w:t xml:space="preserve"> visualization toolkit with scripting and data input,</w:t>
-            </w:r>
-            <w:r>
-              <w:rPr>
-                <w:sz w:val="21"/>
-                <w:szCs w:val="21"/>
-              </w:rPr>
-              <w:t xml:space="preserve"> and tools to interface with VisIt and VisIt visualization output.</w:t>
+              <w:t xml:space="preserve"> visualization toolkit with scripting and data input, and tools to interface with VisIt and VisIt visualization output.</w:t>
             </w:r>
           </w:p>
           <w:p>
@@ -1775,14 +1754,7 @@
                 <w:sz w:val="21"/>
                 <w:szCs w:val="21"/>
               </w:rPr>
-              <w:t>T</w:t>
-            </w:r>
-            <w:r>
-              <w:rPr>
-                <w:sz w:val="21"/>
-                <w:szCs w:val="21"/>
-              </w:rPr>
-              <w:t xml:space="preserve">ools for data analysis and post-processing of </w:t>
+              <w:t xml:space="preserve">Tools for data analysis and post-processing of </w:t>
             </w:r>
             <w:hyperlink r:id="rId9">
               <w:r>
@@ -2376,16 +2348,7 @@
                 <w:szCs w:val="21"/>
                 <w:lang w:eastAsia="ar-SA"/>
               </w:rPr>
-              <w:t>Y</w:t>
-            </w:r>
-            <w:r>
-              <w:rPr>
-                <w:rFonts w:eastAsia="LMRoman10-Regular" w:cs="LMRoman10-Regular"/>
-                <w:sz w:val="21"/>
-                <w:szCs w:val="21"/>
-                <w:lang w:eastAsia="ar-SA"/>
-              </w:rPr>
-              <w:t>early or twice-yearly outreach to these high schools: Irvington HS in Fremont, CA; American HS in Fremont, CA; Maggie Walker HS in Richmond, VA.</w:t>
+              <w:t>Yearly or twice-yearly outreach to these high schools: Irvington HS in Fremont, CA; American HS in Fremont, CA; Maggie Walker HS in Richmond, VA.</w:t>
             </w:r>
           </w:p>
           <w:p>
@@ -2502,66 +2465,7 @@
                 <w:sz w:val="21"/>
                 <w:szCs w:val="21"/>
               </w:rPr>
-              <w:t xml:space="preserve">American Physical Society, </w:t>
-            </w:r>
-            <w:r>
-              <w:rPr>
-                <w:sz w:val="21"/>
-                <w:szCs w:val="21"/>
-              </w:rPr>
-              <w:t>American Nuclear Society</w:t>
-            </w:r>
-          </w:p>
-        </w:tc>
-      </w:tr>
-      <w:tr>
-        <w:trPr/>
-        <w:tc>
-          <w:tcPr>
-            <w:tcW w:w="2729" w:type="dxa"/>
-            <w:tcBorders/>
-            <w:shd w:fill="auto" w:val="clear"/>
-          </w:tcPr>
-          <w:p>
-            <w:pPr>
-              <w:pStyle w:val="Normal"/>
-              <w:snapToGrid w:val="false"/>
-              <w:rPr>
-                <w:b/>
-                <w:b/>
-                <w:bCs/>
-              </w:rPr>
-            </w:pPr>
-            <w:r>
-              <w:rPr>
-                <w:b/>
-                <w:bCs/>
-              </w:rPr>
-              <w:t>References</w:t>
-            </w:r>
-          </w:p>
-        </w:tc>
-        <w:tc>
-          <w:tcPr>
-            <w:tcW w:w="6840" w:type="dxa"/>
-            <w:tcBorders/>
-            <w:shd w:fill="auto" w:val="clear"/>
-          </w:tcPr>
-          <w:p>
-            <w:pPr>
-              <w:pStyle w:val="Normal"/>
-              <w:tabs>
-                <w:tab w:val="clear" w:pos="720"/>
-                <w:tab w:val="left" w:pos="1440" w:leader="none"/>
-              </w:tabs>
-              <w:snapToGrid w:val="false"/>
-              <w:ind w:hanging="0"/>
-              <w:jc w:val="both"/>
-              <w:rPr/>
-            </w:pPr>
-            <w:r>
-              <w:rPr/>
-              <w:t>Available upon request</w:t>
+              <w:t>American Physical Society, American Nuclear Society</w:t>
             </w:r>
           </w:p>
         </w:tc>
@@ -2627,6 +2531,8 @@
       </w:pPr>
       <w:rPr>
         <w:rFonts w:ascii="Symbol" w:hAnsi="Symbol" w:cs="Symbol" w:hint="default"/>
+        <w:sz w:val="21"/>
+        <w:rFonts w:cs="Symbol"/>
       </w:rPr>
     </w:lvl>
     <w:lvl w:ilvl="1">
@@ -2740,6 +2646,8 @@
       </w:pPr>
       <w:rPr>
         <w:rFonts w:ascii="Symbol" w:hAnsi="Symbol" w:cs="Symbol" w:hint="default"/>
+        <w:sz w:val="21"/>
+        <w:rFonts w:cs="Symbol"/>
       </w:rPr>
     </w:lvl>
     <w:lvl w:ilvl="1">
@@ -2853,6 +2761,8 @@
       </w:pPr>
       <w:rPr>
         <w:rFonts w:ascii="Symbol" w:hAnsi="Symbol" w:cs="Symbol" w:hint="default"/>
+        <w:sz w:val="21"/>
+        <w:rFonts w:cs="Symbol"/>
       </w:rPr>
     </w:lvl>
     <w:lvl w:ilvl="1">
@@ -2966,6 +2876,8 @@
       </w:pPr>
       <w:rPr>
         <w:rFonts w:ascii="Symbol" w:hAnsi="Symbol" w:cs="Symbol" w:hint="default"/>
+        <w:sz w:val="21"/>
+        <w:rFonts w:cs="Symbol"/>
       </w:rPr>
     </w:lvl>
     <w:lvl w:ilvl="1">
@@ -3013,6 +2925,7 @@
       </w:pPr>
       <w:rPr>
         <w:rFonts w:ascii="Symbol" w:hAnsi="Symbol" w:cs="Symbol" w:hint="default"/>
+        <w:rFonts w:cs="Symbol"/>
       </w:rPr>
     </w:lvl>
     <w:lvl w:ilvl="4">
@@ -3060,6 +2973,7 @@
       </w:pPr>
       <w:rPr>
         <w:rFonts w:ascii="Symbol" w:hAnsi="Symbol" w:cs="Symbol" w:hint="default"/>
+        <w:rFonts w:cs="Symbol"/>
       </w:rPr>
     </w:lvl>
     <w:lvl w:ilvl="7">
@@ -3106,6 +3020,8 @@
       </w:pPr>
       <w:rPr>
         <w:rFonts w:ascii="Symbol" w:hAnsi="Symbol" w:cs="Symbol" w:hint="default"/>
+        <w:sz w:val="21"/>
+        <w:rFonts w:cs="Symbol"/>
       </w:rPr>
     </w:lvl>
     <w:lvl w:ilvl="1">
@@ -3118,6 +3034,7 @@
       </w:pPr>
       <w:rPr>
         <w:rFonts w:ascii="Courier New" w:hAnsi="Courier New" w:cs="Courier New" w:hint="default"/>
+        <w:rFonts w:cs="Courier New"/>
       </w:rPr>
     </w:lvl>
     <w:lvl w:ilvl="2">
@@ -3130,6 +3047,7 @@
       </w:pPr>
       <w:rPr>
         <w:rFonts w:ascii="Wingdings" w:hAnsi="Wingdings" w:cs="Wingdings" w:hint="default"/>
+        <w:rFonts w:cs="Wingdings"/>
       </w:rPr>
     </w:lvl>
     <w:lvl w:ilvl="3">
@@ -3142,6 +3060,7 @@
       </w:pPr>
       <w:rPr>
         <w:rFonts w:ascii="Symbol" w:hAnsi="Symbol" w:cs="Symbol" w:hint="default"/>
+        <w:rFonts w:cs="Symbol"/>
       </w:rPr>
     </w:lvl>
     <w:lvl w:ilvl="4">
@@ -3154,6 +3073,7 @@
       </w:pPr>
       <w:rPr>
         <w:rFonts w:ascii="Courier New" w:hAnsi="Courier New" w:cs="Courier New" w:hint="default"/>
+        <w:rFonts w:cs="Courier New"/>
       </w:rPr>
     </w:lvl>
     <w:lvl w:ilvl="5">
@@ -3166,6 +3086,7 @@
       </w:pPr>
       <w:rPr>
         <w:rFonts w:ascii="Wingdings" w:hAnsi="Wingdings" w:cs="Wingdings" w:hint="default"/>
+        <w:rFonts w:cs="Wingdings"/>
       </w:rPr>
     </w:lvl>
     <w:lvl w:ilvl="6">
@@ -3178,6 +3099,7 @@
       </w:pPr>
       <w:rPr>
         <w:rFonts w:ascii="Symbol" w:hAnsi="Symbol" w:cs="Symbol" w:hint="default"/>
+        <w:rFonts w:cs="Symbol"/>
       </w:rPr>
     </w:lvl>
     <w:lvl w:ilvl="7">
@@ -3190,6 +3112,7 @@
       </w:pPr>
       <w:rPr>
         <w:rFonts w:ascii="Courier New" w:hAnsi="Courier New" w:cs="Courier New" w:hint="default"/>
+        <w:rFonts w:cs="Courier New"/>
       </w:rPr>
     </w:lvl>
     <w:lvl w:ilvl="8">
@@ -3202,6 +3125,7 @@
       </w:pPr>
       <w:rPr>
         <w:rFonts w:ascii="Wingdings" w:hAnsi="Wingdings" w:cs="Wingdings" w:hint="default"/>
+        <w:rFonts w:cs="Wingdings"/>
       </w:rPr>
     </w:lvl>
   </w:abstractNum>
@@ -3219,6 +3143,7 @@
       </w:pPr>
       <w:rPr>
         <w:rFonts w:ascii="Symbol" w:hAnsi="Symbol" w:cs="Symbol" w:hint="default"/>
+        <w:sz w:val="21"/>
         <w:rFonts w:cs="OpenSymbol"/>
       </w:rPr>
     </w:lvl>
@@ -3635,7 +3560,7 @@
       <w:kern w:val="0"/>
       <w:sz w:val="20"/>
       <w:szCs w:val="20"/>
-      <w:lang w:eastAsia="ar-SA" w:val="en-US" w:bidi="ar-SA"/>
+      <w:lang w:val="en-US" w:eastAsia="ar-SA" w:bidi="ar-SA"/>
     </w:rPr>
   </w:style>
   <w:style w:type="character" w:styleId="DefaultParagraphFont" w:default="1">

</xml_diff>